<commit_message>
Augments the input matrix
</commit_message>
<xml_diff>
--- a/session-2/sess-2.docx
+++ b/session-2/sess-2.docx
@@ -12,15 +12,21 @@
         <w:rPr>
           <w:rFonts w:asciiTheme="minorBidi" w:hAnsiTheme="minorBidi"/>
         </w:rPr>
-        <w:t>In this report, we’ll analyze some basics in using Matlab. Following this idea, we’ll implement a simple sigmoid function, along w</w:t>
-      </w:r>
-      <w:bookmarkStart w:id="0" w:name="_GoBack"/>
-      <w:bookmarkEnd w:id="0"/>
+        <w:t xml:space="preserve">In this report, we’ll analyze some basics in using </w:t>
+      </w:r>
+      <w:proofErr w:type="spellStart"/>
       <w:r>
         <w:rPr>
           <w:rFonts w:asciiTheme="minorBidi" w:hAnsiTheme="minorBidi"/>
         </w:rPr>
-        <w:t>ith its derivative.</w:t>
+        <w:t>Matlab</w:t>
+      </w:r>
+      <w:proofErr w:type="spellEnd"/>
+      <w:r>
+        <w:rPr>
+          <w:rFonts w:asciiTheme="minorBidi" w:hAnsiTheme="minorBidi"/>
+        </w:rPr>
+        <w:t>. Following this idea, we’ll implement a simple sigmoid function, along with its derivative.</w:t>
       </w:r>
     </w:p>
     <w:p>
@@ -50,8 +56,8 @@
         <w:t>To obtain this, we’ll use 2 for loops to implement the iterations through the elements if the matrix:</w:t>
       </w:r>
     </w:p>
-    <w:bookmarkStart w:id="1" w:name="_MON_1600007044"/>
-    <w:bookmarkEnd w:id="1"/>
+    <w:bookmarkStart w:id="0" w:name="_MON_1600007044"/>
+    <w:bookmarkEnd w:id="0"/>
     <w:p>
       <w:pPr>
         <w:rPr>
@@ -85,376 +91,17 @@
           <v:shape id="_x0000_i1025" type="#_x0000_t75" style="width:468pt;height:55.65pt" o:ole="">
             <v:imagedata r:id="rId6" o:title=""/>
           </v:shape>
-          <o:OLEObject Type="Embed" ProgID="Word.OpenDocumentText.12" ShapeID="_x0000_i1025" DrawAspect="Content" ObjectID="_1600698890" r:id="rId7"/>
+          <o:OLEObject Type="Embed" ProgID="Word.OpenDocumentText.12" ShapeID="_x0000_i1025" DrawAspect="Content" ObjectID="_1600699175" r:id="rId7"/>
         </w:object>
-      </w:r>
-      <w:r>
-        <w:rPr>
-          <w:rFonts w:asciiTheme="minorBidi" w:hAnsiTheme="minorBidi"/>
-        </w:rPr>
-        <w:t>we’ll follow the same rules for the derivative and we obtain:</w:t>
-      </w:r>
-    </w:p>
-    <w:bookmarkStart w:id="2" w:name="_MON_1600007130"/>
-    <w:bookmarkEnd w:id="2"/>
-    <w:p>
-      <w:pPr>
-        <w:rPr>
-          <w:rFonts w:asciiTheme="minorBidi" w:hAnsiTheme="minorBidi"/>
-        </w:rPr>
-      </w:pPr>
-      <w:r>
-        <w:rPr>
-          <w:rFonts w:asciiTheme="minorBidi" w:hAnsiTheme="minorBidi"/>
-        </w:rPr>
-        <w:object w:dxaOrig="9360" w:dyaOrig="680">
-          <v:shape id="_x0000_i1026" type="#_x0000_t75" style="width:468pt;height:34.35pt" o:ole="">
-            <v:imagedata r:id="rId8" o:title=""/>
-          </v:shape>
-          <o:OLEObject Type="Embed" ProgID="Word.OpenDocumentText.12" ShapeID="_x0000_i1026" DrawAspect="Content" ObjectID="_1600698891" r:id="rId9"/>
-        </w:object>
-      </w:r>
-    </w:p>
-    <w:p>
-      <w:pPr>
-        <w:rPr>
-          <w:rFonts w:asciiTheme="minorBidi" w:hAnsiTheme="minorBidi"/>
-        </w:rPr>
-      </w:pPr>
-      <w:r>
-        <w:rPr>
-          <w:rFonts w:asciiTheme="minorBidi" w:hAnsiTheme="minorBidi"/>
-        </w:rPr>
-        <w:t>In this part, we’ll perform this task on our matrix M where:</w:t>
-      </w:r>
-    </w:p>
-    <w:bookmarkStart w:id="3" w:name="_MON_1600698747"/>
-    <w:bookmarkEnd w:id="3"/>
-    <w:p>
-      <w:pPr>
-        <w:rPr>
-          <w:rFonts w:asciiTheme="minorBidi" w:hAnsiTheme="minorBidi"/>
-        </w:rPr>
-      </w:pPr>
-      <w:r>
-        <w:rPr>
-          <w:rFonts w:asciiTheme="minorBidi" w:hAnsiTheme="minorBidi"/>
-        </w:rPr>
-        <w:object w:dxaOrig="9360" w:dyaOrig="1340">
-          <v:shape id="_x0000_i1035" type="#_x0000_t75" style="width:468pt;height:67.1pt" o:ole="">
-            <v:imagedata r:id="rId10" o:title=""/>
-          </v:shape>
-          <o:OLEObject Type="Embed" ProgID="Word.OpenDocumentText.12" ShapeID="_x0000_i1035" DrawAspect="Content" ObjectID="_1600698892" r:id="rId11"/>
-        </w:object>
-      </w:r>
-    </w:p>
-    <w:p>
-      <w:pPr>
-        <w:rPr>
-          <w:rFonts w:asciiTheme="minorBidi" w:hAnsiTheme="minorBidi"/>
-        </w:rPr>
-      </w:pPr>
-      <w:r>
-        <w:rPr>
-          <w:rFonts w:asciiTheme="minorBidi" w:hAnsiTheme="minorBidi"/>
-        </w:rPr>
-        <w:t>and the result of our sigmoid will be:</w:t>
-      </w:r>
-    </w:p>
-    <w:bookmarkStart w:id="4" w:name="_MON_1600698797"/>
-    <w:bookmarkEnd w:id="4"/>
-    <w:p>
-      <w:pPr>
-        <w:rPr>
-          <w:rFonts w:asciiTheme="minorBidi" w:hAnsiTheme="minorBidi"/>
-        </w:rPr>
-      </w:pPr>
-      <w:r>
-        <w:rPr>
-          <w:rFonts w:asciiTheme="minorBidi" w:hAnsiTheme="minorBidi"/>
-        </w:rPr>
-        <w:object w:dxaOrig="9360" w:dyaOrig="1333">
-          <v:shape id="_x0000_i1051" type="#_x0000_t75" style="width:468pt;height:66.55pt" o:ole="">
-            <v:imagedata r:id="rId12" o:title=""/>
-          </v:shape>
-          <o:OLEObject Type="Embed" ProgID="Word.OpenDocumentText.12" ShapeID="_x0000_i1051" DrawAspect="Content" ObjectID="_1600698893" r:id="rId13"/>
-        </w:object>
-      </w:r>
-    </w:p>
-    <w:p>
-      <w:pPr>
-        <w:rPr>
-          <w:rFonts w:asciiTheme="minorBidi" w:hAnsiTheme="minorBidi"/>
-        </w:rPr>
-      </w:pPr>
-      <w:r>
-        <w:rPr>
-          <w:rFonts w:asciiTheme="minorBidi" w:hAnsiTheme="minorBidi"/>
-          <w:i/>
-          <w:iCs/>
-        </w:rPr>
-        <w:t>Exp 2)</w:t>
-      </w:r>
-      <w:r>
-        <w:rPr>
-          <w:rFonts w:asciiTheme="minorBidi" w:hAnsiTheme="minorBidi"/>
-          <w:i/>
-          <w:iCs/>
-        </w:rPr>
-        <w:t xml:space="preserve"> (Neural Network Application)</w:t>
-      </w:r>
-      <w:r>
-        <w:rPr>
-          <w:rFonts w:asciiTheme="minorBidi" w:hAnsiTheme="minorBidi"/>
-        </w:rPr>
-        <w:t xml:space="preserve"> In this experiment, we define a simple neural network using Matlab’s toolbox to classify the </w:t>
-      </w:r>
-      <w:r>
-        <w:rPr>
-          <w:rFonts w:asciiTheme="minorBidi" w:hAnsiTheme="minorBidi"/>
-          <w:b/>
-          <w:bCs/>
-        </w:rPr>
-        <w:t>AND</w:t>
-      </w:r>
-      <w:r>
-        <w:rPr>
-          <w:rFonts w:asciiTheme="minorBidi" w:hAnsiTheme="minorBidi"/>
-        </w:rPr>
-        <w:t xml:space="preserve"> dataset. To obtain this, we define </w:t>
-      </w:r>
-      <w:r>
-        <w:rPr>
-          <w:rFonts w:asciiTheme="minorBidi" w:hAnsiTheme="minorBidi"/>
-          <w:b/>
-          <w:bCs/>
-        </w:rPr>
-        <w:t>Inputs</w:t>
-      </w:r>
-      <w:r>
-        <w:rPr>
-          <w:rFonts w:asciiTheme="minorBidi" w:hAnsiTheme="minorBidi"/>
-        </w:rPr>
-        <w:t xml:space="preserve"> and </w:t>
-      </w:r>
-      <w:r>
-        <w:rPr>
-          <w:rFonts w:asciiTheme="minorBidi" w:hAnsiTheme="minorBidi"/>
-          <w:b/>
-          <w:bCs/>
-        </w:rPr>
-        <w:t>outputs</w:t>
-      </w:r>
-      <w:r>
-        <w:rPr>
-          <w:rFonts w:asciiTheme="minorBidi" w:hAnsiTheme="minorBidi"/>
-        </w:rPr>
-        <w:t xml:space="preserve"> as:</w:t>
-      </w:r>
-    </w:p>
-    <w:p>
-      <w:pPr>
-        <w:rPr>
-          <w:rFonts w:asciiTheme="minorBidi" w:hAnsiTheme="minorBidi"/>
-          <w:lang w:bidi="fa-IR"/>
-        </w:rPr>
-      </w:pPr>
-      <w:r>
-        <w:object w:dxaOrig="9360" w:dyaOrig="1017">
-          <v:shape id="_x0000_i1048" type="#_x0000_t75" style="width:468pt;height:50.75pt" o:ole="">
-            <v:imagedata r:id="rId14" o:title=""/>
-          </v:shape>
-          <o:OLEObject Type="Embed" ProgID="Word.OpenDocumentText.12" ShapeID="_x0000_i1048" DrawAspect="Content" ObjectID="_1600698894" r:id="rId15"/>
-        </w:object>
-      </w:r>
-      <w:r>
-        <w:rPr>
-          <w:rFonts w:asciiTheme="minorBidi" w:hAnsiTheme="minorBidi"/>
-        </w:rPr>
-        <w:t xml:space="preserve">we then run the toolbox using </w:t>
-      </w:r>
-      <w:r>
-        <w:rPr>
-          <w:rFonts w:asciiTheme="minorBidi" w:hAnsiTheme="minorBidi"/>
-          <w:b/>
-          <w:bCs/>
-        </w:rPr>
-        <w:t>nnstart</w:t>
-      </w:r>
-      <w:r>
-        <w:rPr>
-          <w:rFonts w:asciiTheme="minorBidi" w:hAnsiTheme="minorBidi"/>
-        </w:rPr>
-        <w:t xml:space="preserve"> command from the Matlab’s command line.</w:t>
-      </w:r>
-    </w:p>
-    <w:p>
-      <w:pPr>
-        <w:rPr>
-          <w:rFonts w:asciiTheme="minorBidi" w:hAnsiTheme="minorBidi"/>
-        </w:rPr>
-      </w:pPr>
-      <w:r>
-        <w:rPr>
-          <w:rFonts w:asciiTheme="minorBidi" w:hAnsiTheme="minorBidi"/>
-        </w:rPr>
-        <w:t>This diagram illustrates that training loss is minimized. However, the validation and test loss is not compelling. We can conclude that overfitting has occurred with this model.</w:t>
-      </w:r>
-      <w:r>
-        <w:rPr>
-          <w:rFonts w:asciiTheme="minorBidi" w:hAnsiTheme="minorBidi"/>
-        </w:rPr>
-        <w:t xml:space="preserve"> Playing around with this network won’t improve the final results. </w:t>
-      </w:r>
-      <w:r>
-        <w:rPr>
-          <w:rFonts w:asciiTheme="minorBidi" w:hAnsiTheme="minorBidi"/>
-          <w:b/>
-          <w:bCs/>
-        </w:rPr>
-        <w:t>Reason</w:t>
-      </w:r>
-      <w:r>
-        <w:rPr>
-          <w:rFonts w:asciiTheme="minorBidi" w:hAnsiTheme="minorBidi"/>
-        </w:rPr>
-        <w:t>: there are probably some deficiencies in the model and the dataset is not good as well. We can augment our data in some cases, but it can also result in overfitting again. The important thing is that our dataset should be comprehensive enough.</w:t>
-      </w:r>
-    </w:p>
-    <w:p>
-      <w:pPr>
-        <w:rPr>
-          <w:rFonts w:asciiTheme="minorBidi" w:hAnsiTheme="minorBidi"/>
-        </w:rPr>
-      </w:pPr>
-    </w:p>
-    <w:p>
-      <w:pPr>
-        <w:rPr>
-          <w:rFonts w:asciiTheme="minorBidi" w:hAnsiTheme="minorBidi"/>
-        </w:rPr>
-      </w:pPr>
-      <w:r>
-        <w:rPr>
-          <w:rFonts w:asciiTheme="minorBidi" w:hAnsiTheme="minorBidi"/>
-          <w:i/>
-          <w:iCs/>
-        </w:rPr>
-        <w:t>Exp 3</w:t>
-      </w:r>
-      <w:r>
-        <w:rPr>
-          <w:rFonts w:asciiTheme="minorBidi" w:hAnsiTheme="minorBidi"/>
-          <w:i/>
-          <w:iCs/>
-        </w:rPr>
-        <w:t>)</w:t>
-      </w:r>
-      <w:r>
-        <w:rPr>
-          <w:rFonts w:asciiTheme="minorBidi" w:hAnsiTheme="minorBidi"/>
-          <w:i/>
-          <w:iCs/>
-        </w:rPr>
-        <w:t xml:space="preserve"> (Pattern Recognition Application)</w:t>
-      </w:r>
-      <w:r>
-        <w:rPr>
-          <w:rFonts w:asciiTheme="minorBidi" w:hAnsiTheme="minorBidi"/>
-        </w:rPr>
-        <w:t xml:space="preserve"> We’ll use the internal glasses dataset which consists of 2 classes. </w:t>
-      </w:r>
-    </w:p>
-    <w:p>
-      <w:pPr>
-        <w:rPr>
-          <w:rFonts w:asciiTheme="minorBidi" w:hAnsiTheme="minorBidi"/>
-        </w:rPr>
-      </w:pPr>
-      <w:r>
-        <w:rPr>
-          <w:rFonts w:asciiTheme="minorBidi" w:hAnsiTheme="minorBidi"/>
-        </w:rPr>
-        <w:lastRenderedPageBreak/>
-        <w:t xml:space="preserve">Confusion Matrix is a useful tool to understand the degree of </w:t>
-      </w:r>
-      <w:r>
-        <w:rPr>
-          <w:rFonts w:asciiTheme="minorBidi" w:hAnsiTheme="minorBidi"/>
-          <w:b/>
-          <w:bCs/>
-        </w:rPr>
-        <w:t>sensitivity</w:t>
-      </w:r>
-      <w:r>
-        <w:rPr>
-          <w:rFonts w:asciiTheme="minorBidi" w:hAnsiTheme="minorBidi"/>
-        </w:rPr>
-        <w:t xml:space="preserve"> and </w:t>
-      </w:r>
-      <w:r>
-        <w:rPr>
-          <w:rFonts w:asciiTheme="minorBidi" w:hAnsiTheme="minorBidi"/>
-          <w:b/>
-          <w:bCs/>
-        </w:rPr>
-        <w:t>specificity</w:t>
-      </w:r>
-      <w:r>
-        <w:rPr>
-          <w:rFonts w:asciiTheme="minorBidi" w:hAnsiTheme="minorBidi"/>
-        </w:rPr>
-        <w:t xml:space="preserve">, accuracy and other scores of </w:t>
-      </w:r>
-      <w:r>
-        <w:rPr>
-          <w:rFonts w:asciiTheme="minorBidi" w:hAnsiTheme="minorBidi"/>
-        </w:rPr>
-        <w:t>evaluations</w:t>
-      </w:r>
-      <w:r>
-        <w:rPr>
-          <w:rFonts w:asciiTheme="minorBidi" w:hAnsiTheme="minorBidi"/>
-        </w:rPr>
-        <w:t>.</w:t>
-      </w:r>
-    </w:p>
-    <w:p>
-      <w:pPr>
-        <w:rPr>
-          <w:rFonts w:asciiTheme="minorBidi" w:hAnsiTheme="minorBidi"/>
-        </w:rPr>
-      </w:pPr>
-    </w:p>
-    <w:p>
-      <w:pPr>
-        <w:rPr>
-          <w:rFonts w:asciiTheme="minorBidi" w:hAnsiTheme="minorBidi"/>
-        </w:rPr>
-      </w:pPr>
-      <w:r>
-        <w:rPr>
-          <w:rFonts w:asciiTheme="minorBidi" w:hAnsiTheme="minorBidi"/>
-          <w:b/>
-          <w:bCs/>
-        </w:rPr>
-        <w:t>Note</w:t>
-      </w:r>
-      <w:r>
-        <w:rPr>
-          <w:rFonts w:asciiTheme="minorBidi" w:hAnsiTheme="minorBidi"/>
-        </w:rPr>
-        <w:t>: a neural network is not an appropriate model for</w:t>
-      </w:r>
-      <w:r>
-        <w:rPr>
-          <w:rFonts w:asciiTheme="minorBidi" w:hAnsiTheme="minorBidi"/>
-        </w:rPr>
-        <w:t xml:space="preserve"> noisy data (not robust enough).</w:t>
       </w:r>
     </w:p>
     <w:sectPr>
-      <w:headerReference w:type="default" r:id="rId16"/>
+      <w:headerReference w:type="even" r:id="rId8"/>
+      <w:headerReference w:type="default" r:id="rId9"/>
+      <w:footerReference w:type="even" r:id="rId10"/>
+      <w:footerReference w:type="default" r:id="rId11"/>
+      <w:headerReference w:type="first" r:id="rId12"/>
+      <w:footerReference w:type="first" r:id="rId13"/>
       <w:pgSz w:w="12240" w:h="15840"/>
       <w:pgMar w:top="1440" w:right="1440" w:bottom="1440" w:left="1440" w:header="720" w:footer="720" w:gutter="0"/>
       <w:cols w:space="720"/>
@@ -489,6 +136,36 @@
 </w:endnotes>
 </file>
 
+<file path=word/footer1.xml><?xml version="1.0" encoding="utf-8"?>
+<w:ftr xmlns:wpc="http://schemas.microsoft.com/office/word/2010/wordprocessingCanvas" xmlns:cx="http://schemas.microsoft.com/office/drawing/2014/chartex" xmlns:mc="http://schemas.openxmlformats.org/markup-compatibility/2006" xmlns:o="urn:schemas-microsoft-com:office:office" xmlns:r="http://schemas.openxmlformats.org/officeDocument/2006/relationships" xmlns:m="http://schemas.openxmlformats.org/officeDocument/2006/math" xmlns:v="urn:schemas-microsoft-com:vml" xmlns:wp14="http://schemas.microsoft.com/office/word/2010/wordprocessingDrawing" xmlns:wp="http://schemas.openxmlformats.org/drawingml/2006/wordprocessingDrawing" xmlns:w10="urn:schemas-microsoft-com:office:word" xmlns:w="http://schemas.openxmlformats.org/wordprocessingml/2006/main" xmlns:w14="http://schemas.microsoft.com/office/word/2010/wordml" xmlns:w15="http://schemas.microsoft.com/office/word/2012/wordml" xmlns:w16se="http://schemas.microsoft.com/office/word/2015/wordml/symex" xmlns:wpg="http://schemas.microsoft.com/office/word/2010/wordprocessingGroup" xmlns:wpi="http://schemas.microsoft.com/office/word/2010/wordprocessingInk" xmlns:wne="http://schemas.microsoft.com/office/word/2006/wordml" xmlns:wps="http://schemas.microsoft.com/office/word/2010/wordprocessingShape" mc:Ignorable="w14 w15 w16se wp14">
+  <w:p>
+    <w:pPr>
+      <w:pStyle w:val="Footer"/>
+    </w:pPr>
+  </w:p>
+</w:ftr>
+</file>
+
+<file path=word/footer2.xml><?xml version="1.0" encoding="utf-8"?>
+<w:ftr xmlns:wpc="http://schemas.microsoft.com/office/word/2010/wordprocessingCanvas" xmlns:cx="http://schemas.microsoft.com/office/drawing/2014/chartex" xmlns:mc="http://schemas.openxmlformats.org/markup-compatibility/2006" xmlns:o="urn:schemas-microsoft-com:office:office" xmlns:r="http://schemas.openxmlformats.org/officeDocument/2006/relationships" xmlns:m="http://schemas.openxmlformats.org/officeDocument/2006/math" xmlns:v="urn:schemas-microsoft-com:vml" xmlns:wp14="http://schemas.microsoft.com/office/word/2010/wordprocessingDrawing" xmlns:wp="http://schemas.openxmlformats.org/drawingml/2006/wordprocessingDrawing" xmlns:w10="urn:schemas-microsoft-com:office:word" xmlns:w="http://schemas.openxmlformats.org/wordprocessingml/2006/main" xmlns:w14="http://schemas.microsoft.com/office/word/2010/wordml" xmlns:w15="http://schemas.microsoft.com/office/word/2012/wordml" xmlns:w16se="http://schemas.microsoft.com/office/word/2015/wordml/symex" xmlns:wpg="http://schemas.microsoft.com/office/word/2010/wordprocessingGroup" xmlns:wpi="http://schemas.microsoft.com/office/word/2010/wordprocessingInk" xmlns:wne="http://schemas.microsoft.com/office/word/2006/wordml" xmlns:wps="http://schemas.microsoft.com/office/word/2010/wordprocessingShape" mc:Ignorable="w14 w15 w16se wp14">
+  <w:p>
+    <w:pPr>
+      <w:pStyle w:val="Footer"/>
+    </w:pPr>
+  </w:p>
+</w:ftr>
+</file>
+
+<file path=word/footer3.xml><?xml version="1.0" encoding="utf-8"?>
+<w:ftr xmlns:wpc="http://schemas.microsoft.com/office/word/2010/wordprocessingCanvas" xmlns:cx="http://schemas.microsoft.com/office/drawing/2014/chartex" xmlns:mc="http://schemas.openxmlformats.org/markup-compatibility/2006" xmlns:o="urn:schemas-microsoft-com:office:office" xmlns:r="http://schemas.openxmlformats.org/officeDocument/2006/relationships" xmlns:m="http://schemas.openxmlformats.org/officeDocument/2006/math" xmlns:v="urn:schemas-microsoft-com:vml" xmlns:wp14="http://schemas.microsoft.com/office/word/2010/wordprocessingDrawing" xmlns:wp="http://schemas.openxmlformats.org/drawingml/2006/wordprocessingDrawing" xmlns:w10="urn:schemas-microsoft-com:office:word" xmlns:w="http://schemas.openxmlformats.org/wordprocessingml/2006/main" xmlns:w14="http://schemas.microsoft.com/office/word/2010/wordml" xmlns:w15="http://schemas.microsoft.com/office/word/2012/wordml" xmlns:w16se="http://schemas.microsoft.com/office/word/2015/wordml/symex" xmlns:wpg="http://schemas.microsoft.com/office/word/2010/wordprocessingGroup" xmlns:wpi="http://schemas.microsoft.com/office/word/2010/wordprocessingInk" xmlns:wne="http://schemas.microsoft.com/office/word/2006/wordml" xmlns:wps="http://schemas.microsoft.com/office/word/2010/wordprocessingShape" mc:Ignorable="w14 w15 w16se wp14">
+  <w:p>
+    <w:pPr>
+      <w:pStyle w:val="Footer"/>
+    </w:pPr>
+  </w:p>
+</w:ftr>
+</file>
+
 <file path=word/footnotes.xml><?xml version="1.0" encoding="utf-8"?>
 <w:footnotes xmlns:wpc="http://schemas.microsoft.com/office/word/2010/wordprocessingCanvas" xmlns:cx="http://schemas.microsoft.com/office/drawing/2014/chartex" xmlns:mc="http://schemas.openxmlformats.org/markup-compatibility/2006" xmlns:o="urn:schemas-microsoft-com:office:office" xmlns:r="http://schemas.openxmlformats.org/officeDocument/2006/relationships" xmlns:m="http://schemas.openxmlformats.org/officeDocument/2006/math" xmlns:v="urn:schemas-microsoft-com:vml" xmlns:wp14="http://schemas.microsoft.com/office/word/2010/wordprocessingDrawing" xmlns:wp="http://schemas.openxmlformats.org/drawingml/2006/wordprocessingDrawing" xmlns:w10="urn:schemas-microsoft-com:office:word" xmlns:w="http://schemas.openxmlformats.org/wordprocessingml/2006/main" xmlns:w14="http://schemas.microsoft.com/office/word/2010/wordml" xmlns:w15="http://schemas.microsoft.com/office/word/2012/wordml" xmlns:w16se="http://schemas.microsoft.com/office/word/2015/wordml/symex" xmlns:wpg="http://schemas.microsoft.com/office/word/2010/wordprocessingGroup" xmlns:wpi="http://schemas.microsoft.com/office/word/2010/wordprocessingInk" xmlns:wne="http://schemas.microsoft.com/office/word/2006/wordml" xmlns:wps="http://schemas.microsoft.com/office/word/2010/wordprocessingShape" mc:Ignorable="w14 w15 w16se wp14">
   <w:footnote w:type="separator" w:id="-1">
@@ -515,6 +192,16 @@
 </file>
 
 <file path=word/header1.xml><?xml version="1.0" encoding="utf-8"?>
+<w:hdr xmlns:wpc="http://schemas.microsoft.com/office/word/2010/wordprocessingCanvas" xmlns:cx="http://schemas.microsoft.com/office/drawing/2014/chartex" xmlns:mc="http://schemas.openxmlformats.org/markup-compatibility/2006" xmlns:o="urn:schemas-microsoft-com:office:office" xmlns:r="http://schemas.openxmlformats.org/officeDocument/2006/relationships" xmlns:m="http://schemas.openxmlformats.org/officeDocument/2006/math" xmlns:v="urn:schemas-microsoft-com:vml" xmlns:wp14="http://schemas.microsoft.com/office/word/2010/wordprocessingDrawing" xmlns:wp="http://schemas.openxmlformats.org/drawingml/2006/wordprocessingDrawing" xmlns:w10="urn:schemas-microsoft-com:office:word" xmlns:w="http://schemas.openxmlformats.org/wordprocessingml/2006/main" xmlns:w14="http://schemas.microsoft.com/office/word/2010/wordml" xmlns:w15="http://schemas.microsoft.com/office/word/2012/wordml" xmlns:w16se="http://schemas.microsoft.com/office/word/2015/wordml/symex" xmlns:wpg="http://schemas.microsoft.com/office/word/2010/wordprocessingGroup" xmlns:wpi="http://schemas.microsoft.com/office/word/2010/wordprocessingInk" xmlns:wne="http://schemas.microsoft.com/office/word/2006/wordml" xmlns:wps="http://schemas.microsoft.com/office/word/2010/wordprocessingShape" mc:Ignorable="w14 w15 w16se wp14">
+  <w:p>
+    <w:pPr>
+      <w:pStyle w:val="Header"/>
+    </w:pPr>
+  </w:p>
+</w:hdr>
+</file>
+
+<file path=word/header2.xml><?xml version="1.0" encoding="utf-8"?>
 <w:hdr xmlns:wpc="http://schemas.microsoft.com/office/word/2010/wordprocessingCanvas" xmlns:cx="http://schemas.microsoft.com/office/drawing/2014/chartex" xmlns:mc="http://schemas.openxmlformats.org/markup-compatibility/2006" xmlns:o="urn:schemas-microsoft-com:office:office" xmlns:r="http://schemas.openxmlformats.org/officeDocument/2006/relationships" xmlns:m="http://schemas.openxmlformats.org/officeDocument/2006/math" xmlns:v="urn:schemas-microsoft-com:vml" xmlns:wp14="http://schemas.microsoft.com/office/word/2010/wordprocessingDrawing" xmlns:wp="http://schemas.openxmlformats.org/drawingml/2006/wordprocessingDrawing" xmlns:w10="urn:schemas-microsoft-com:office:word" xmlns:w="http://schemas.openxmlformats.org/wordprocessingml/2006/main" xmlns:w14="http://schemas.microsoft.com/office/word/2010/wordml" xmlns:w15="http://schemas.microsoft.com/office/word/2012/wordml" xmlns:w16se="http://schemas.microsoft.com/office/word/2015/wordml/symex" xmlns:wpg="http://schemas.microsoft.com/office/word/2010/wordprocessingGroup" xmlns:wpi="http://schemas.microsoft.com/office/word/2010/wordprocessingInk" xmlns:wne="http://schemas.microsoft.com/office/word/2006/wordml" xmlns:wps="http://schemas.microsoft.com/office/word/2010/wordprocessingShape" mc:Ignorable="w14 w15 w16se wp14">
   <w:p>
     <w:pPr>
@@ -537,6 +224,26 @@
     <w:r>
       <w:t>Class Details: Wednesday 4:30 – 7:00 P.M.</w:t>
     </w:r>
+  </w:p>
+  <w:p>
+    <w:pPr>
+      <w:pStyle w:val="Header"/>
+    </w:pPr>
+    <w:r>
+      <w:t>Session 2 Report</w:t>
+    </w:r>
+    <w:bookmarkStart w:id="1" w:name="_GoBack"/>
+    <w:bookmarkEnd w:id="1"/>
+  </w:p>
+</w:hdr>
+</file>
+
+<file path=word/header3.xml><?xml version="1.0" encoding="utf-8"?>
+<w:hdr xmlns:wpc="http://schemas.microsoft.com/office/word/2010/wordprocessingCanvas" xmlns:cx="http://schemas.microsoft.com/office/drawing/2014/chartex" xmlns:mc="http://schemas.openxmlformats.org/markup-compatibility/2006" xmlns:o="urn:schemas-microsoft-com:office:office" xmlns:r="http://schemas.openxmlformats.org/officeDocument/2006/relationships" xmlns:m="http://schemas.openxmlformats.org/officeDocument/2006/math" xmlns:v="urn:schemas-microsoft-com:vml" xmlns:wp14="http://schemas.microsoft.com/office/word/2010/wordprocessingDrawing" xmlns:wp="http://schemas.openxmlformats.org/drawingml/2006/wordprocessingDrawing" xmlns:w10="urn:schemas-microsoft-com:office:word" xmlns:w="http://schemas.openxmlformats.org/wordprocessingml/2006/main" xmlns:w14="http://schemas.microsoft.com/office/word/2010/wordml" xmlns:w15="http://schemas.microsoft.com/office/word/2012/wordml" xmlns:w16se="http://schemas.microsoft.com/office/word/2015/wordml/symex" xmlns:wpg="http://schemas.microsoft.com/office/word/2010/wordprocessingGroup" xmlns:wpi="http://schemas.microsoft.com/office/word/2010/wordprocessingInk" xmlns:wne="http://schemas.microsoft.com/office/word/2006/wordml" xmlns:wps="http://schemas.microsoft.com/office/word/2010/wordprocessingShape" mc:Ignorable="w14 w15 w16se wp14">
+  <w:p>
+    <w:pPr>
+      <w:pStyle w:val="Header"/>
+    </w:pPr>
   </w:p>
 </w:hdr>
 </file>

</xml_diff>